<commit_message>
Agrego link Trello y rama
</commit_message>
<xml_diff>
--- a/Sprint1_Equipo6_ProyectoWebG6.docx
+++ b/Sprint1_Equipo6_ProyectoWebG6.docx
@@ -312,40 +312,113 @@
           <w:lang w:val="es-CO"/>
         </w:rPr>
       </w:pPr>
-    </w:p>
-    <w:p>
-      <w:pPr>
-        <w:rPr>
-          <w:lang w:val="es-CO"/>
-        </w:rPr>
-      </w:pPr>
-    </w:p>
-    <w:p>
-      <w:pPr>
-        <w:rPr>
-          <w:lang w:val="es-CO"/>
-        </w:rPr>
-      </w:pPr>
       <w:bookmarkStart w:id="0" w:name="_GoBack"/>
+      <w:bookmarkEnd w:id="0"/>
+    </w:p>
+    <w:p>
+      <w:pPr>
+        <w:rPr>
+          <w:lang w:val="es-CO"/>
+        </w:rPr>
+      </w:pPr>
+    </w:p>
+    <w:p>
+      <w:pPr>
+        <w:rPr>
+          <w:lang w:val="es-CO"/>
+        </w:rPr>
+      </w:pPr>
       <w:r>
         <w:rPr>
           <w:u w:val="single"/>
           <w:lang w:val="es-CO"/>
         </w:rPr>
-        <w:t>Ruta (URL)=</w:t>
-      </w:r>
-      <w:r>
-        <w:rPr>
+        <w:t xml:space="preserve">Ruta </w:t>
+      </w:r>
+      <w:r>
+        <w:rPr>
+          <w:u w:val="single"/>
+          <w:lang w:val="es-CO"/>
+        </w:rPr>
+        <w:t>Repositorio</w:t>
+      </w:r>
+      <w:r>
+        <w:rPr>
+          <w:u w:val="single"/>
           <w:lang w:val="es-CO"/>
         </w:rPr>
         <w:t xml:space="preserve"> </w:t>
       </w:r>
-      <w:bookmarkEnd w:id="0"/>
-      <w:r>
-        <w:rPr>
-          <w:lang w:val="es-CO"/>
-        </w:rPr>
-        <w:t>https://github.com/jaimeand/RepoProyectoWebG6.git</w:t>
+      <w:r>
+        <w:rPr>
+          <w:u w:val="single"/>
+          <w:lang w:val="es-CO"/>
+        </w:rPr>
+        <w:t>(URL)=</w:t>
+      </w:r>
+      <w:r>
+        <w:rPr>
+          <w:lang w:val="es-CO"/>
+        </w:rPr>
+        <w:t xml:space="preserve"> </w:t>
+      </w:r>
+      <w:hyperlink r:id="rId4" w:history="1">
+        <w:r>
+          <w:rPr>
+            <w:rStyle w:val="Hipervnculo"/>
+            <w:lang w:val="es-CO"/>
+          </w:rPr>
+          <w:t>https://github.com/jaimeand/RepoProyectoWebG6.git</w:t>
+        </w:r>
+      </w:hyperlink>
+    </w:p>
+    <w:p>
+      <w:pPr>
+        <w:rPr>
+          <w:lang w:val="es-CO"/>
+        </w:rPr>
+      </w:pPr>
+    </w:p>
+    <w:p>
+      <w:pPr>
+        <w:rPr>
+          <w:lang w:val="es-CO"/>
+        </w:rPr>
+      </w:pPr>
+      <w:r>
+        <w:rPr>
+          <w:u w:val="single"/>
+          <w:lang w:val="es-CO"/>
+        </w:rPr>
+        <w:t xml:space="preserve">Enlace </w:t>
+      </w:r>
+      <w:proofErr w:type="spellStart"/>
+      <w:r>
+        <w:rPr>
+          <w:u w:val="single"/>
+          <w:lang w:val="es-CO"/>
+        </w:rPr>
+        <w:t>Trello</w:t>
+      </w:r>
+      <w:proofErr w:type="spellEnd"/>
+      <w:r>
+        <w:rPr>
+          <w:u w:val="single"/>
+          <w:lang w:val="es-CO"/>
+        </w:rPr>
+        <w:t xml:space="preserve"> </w:t>
+      </w:r>
+      <w:r>
+        <w:rPr>
+          <w:lang w:val="es-CO"/>
+        </w:rPr>
+        <w:t xml:space="preserve">=   </w:t>
+      </w:r>
+      <w:r>
+        <w:rPr>
+          <w:lang w:val="es-CO"/>
+        </w:rPr>
+        <w:t>https://trello.com/b/4nG40AmG/sprint1</w:t>
       </w:r>
     </w:p>
     <w:sectPr>
@@ -779,6 +852,17 @@
     <w:semiHidden/>
     <w:unhideWhenUsed/>
   </w:style>
+  <w:style w:type="character" w:styleId="Hipervnculo">
+    <w:name w:val="Hyperlink"/>
+    <w:basedOn w:val="Fuentedeprrafopredeter"/>
+    <w:uiPriority w:val="99"/>
+    <w:unhideWhenUsed/>
+    <w:rsid w:val="00CC47C9"/>
+    <w:rPr>
+      <w:color w:val="0563C1" w:themeColor="hyperlink"/>
+      <w:u w:val="single"/>
+    </w:rPr>
+  </w:style>
 </w:styles>
 </file>
 

</xml_diff>

<commit_message>
se agrega descripción a documento word
</commit_message>
<xml_diff>
--- a/Sprint1_Equipo6_ProyectoWebG6.docx
+++ b/Sprint1_Equipo6_ProyectoWebG6.docx
@@ -1,6 +1,6 @@
 
 <file path=word/document.xml><?xml version="1.0" encoding="utf-8"?>
-<w:document xmlns:wpc="http://schemas.microsoft.com/office/word/2010/wordprocessingCanvas" xmlns:mc="http://schemas.openxmlformats.org/markup-compatibility/2006" xmlns:o="urn:schemas-microsoft-com:office:office" xmlns:r="http://schemas.openxmlformats.org/officeDocument/2006/relationships" xmlns:m="http://schemas.openxmlformats.org/officeDocument/2006/math" xmlns:v="urn:schemas-microsoft-com:vml" xmlns:wp14="http://schemas.microsoft.com/office/word/2010/wordprocessingDrawing" xmlns:wp="http://schemas.openxmlformats.org/drawingml/2006/wordprocessingDrawing" xmlns:w10="urn:schemas-microsoft-com:office:word" xmlns:w="http://schemas.openxmlformats.org/wordprocessingml/2006/main" xmlns:w14="http://schemas.microsoft.com/office/word/2010/wordml" xmlns:w15="http://schemas.microsoft.com/office/word/2012/wordml" xmlns:wpg="http://schemas.microsoft.com/office/word/2010/wordprocessingGroup" xmlns:wpi="http://schemas.microsoft.com/office/word/2010/wordprocessingInk" xmlns:wne="http://schemas.microsoft.com/office/word/2006/wordml" xmlns:wps="http://schemas.microsoft.com/office/word/2010/wordprocessingShape" mc:Ignorable="w14 w15 wp14">
+<w:document xmlns:wpc="http://schemas.microsoft.com/office/word/2010/wordprocessingCanvas" xmlns:cx="http://schemas.microsoft.com/office/drawing/2014/chartex" xmlns:cx1="http://schemas.microsoft.com/office/drawing/2015/9/8/chartex" xmlns:cx2="http://schemas.microsoft.com/office/drawing/2015/10/21/chartex" xmlns:cx3="http://schemas.microsoft.com/office/drawing/2016/5/9/chartex" xmlns:cx4="http://schemas.microsoft.com/office/drawing/2016/5/10/chartex" xmlns:cx5="http://schemas.microsoft.com/office/drawing/2016/5/11/chartex" xmlns:cx6="http://schemas.microsoft.com/office/drawing/2016/5/12/chartex" xmlns:cx7="http://schemas.microsoft.com/office/drawing/2016/5/13/chartex" xmlns:cx8="http://schemas.microsoft.com/office/drawing/2016/5/14/chartex" xmlns:mc="http://schemas.openxmlformats.org/markup-compatibility/2006" xmlns:aink="http://schemas.microsoft.com/office/drawing/2016/ink" xmlns:am3d="http://schemas.microsoft.com/office/drawing/2017/model3d" xmlns:o="urn:schemas-microsoft-com:office:office" xmlns:r="http://schemas.openxmlformats.org/officeDocument/2006/relationships" xmlns:m="http://schemas.openxmlformats.org/officeDocument/2006/math" xmlns:v="urn:schemas-microsoft-com:vml" xmlns:wp14="http://schemas.microsoft.com/office/word/2010/wordprocessingDrawing" xmlns:wp="http://schemas.openxmlformats.org/drawingml/2006/wordprocessingDrawing" xmlns:w10="urn:schemas-microsoft-com:office:word" xmlns:w="http://schemas.openxmlformats.org/wordprocessingml/2006/main" xmlns:w14="http://schemas.microsoft.com/office/word/2010/wordml" xmlns:w15="http://schemas.microsoft.com/office/word/2012/wordml" xmlns:w16cex="http://schemas.microsoft.com/office/word/2018/wordml/cex" xmlns:w16cid="http://schemas.microsoft.com/office/word/2016/wordml/cid" xmlns:w16="http://schemas.microsoft.com/office/word/2018/wordml" xmlns:w16sdtdh="http://schemas.microsoft.com/office/word/2020/wordml/sdtdatahash" xmlns:w16se="http://schemas.microsoft.com/office/word/2015/wordml/symex" xmlns:wpg="http://schemas.microsoft.com/office/word/2010/wordprocessingGroup" xmlns:wpi="http://schemas.microsoft.com/office/word/2010/wordprocessingInk" xmlns:wne="http://schemas.microsoft.com/office/word/2006/wordml" xmlns:wps="http://schemas.microsoft.com/office/word/2010/wordprocessingShape" mc:Ignorable="w14 w15 w16se w16cid w16 w16cex w16sdtdh wp14">
   <w:body>
     <w:p>
       <w:pPr>
@@ -127,58 +127,48 @@
           <w:lang w:val="es-CO"/>
         </w:rPr>
       </w:pPr>
-      <w:proofErr w:type="spellStart"/>
       <w:r>
         <w:rPr>
           <w:sz w:val="56"/>
           <w:szCs w:val="56"/>
           <w:lang w:val="es-CO"/>
         </w:rPr>
-        <w:t>Uberney</w:t>
-      </w:r>
-      <w:proofErr w:type="spellEnd"/>
-      <w:r>
+        <w:t>Uberney Ramírez Restrepo</w:t>
+      </w:r>
+    </w:p>
+    <w:p>
+      <w:pPr>
+        <w:jc w:val="center"/>
         <w:rPr>
           <w:sz w:val="56"/>
           <w:szCs w:val="56"/>
           <w:lang w:val="es-CO"/>
         </w:rPr>
-        <w:t xml:space="preserve"> Ramírez Restrepo</w:t>
-      </w:r>
-    </w:p>
-    <w:p>
-      <w:pPr>
-        <w:jc w:val="center"/>
+      </w:pPr>
+      <w:r>
         <w:rPr>
           <w:sz w:val="56"/>
           <w:szCs w:val="56"/>
           <w:lang w:val="es-CO"/>
         </w:rPr>
-      </w:pPr>
-      <w:r>
+        <w:t>Dorian Rodrigo Ruiz</w:t>
+      </w:r>
+    </w:p>
+    <w:p>
+      <w:pPr>
+        <w:jc w:val="center"/>
         <w:rPr>
           <w:sz w:val="56"/>
           <w:szCs w:val="56"/>
           <w:lang w:val="es-CO"/>
         </w:rPr>
-        <w:t>Dorian Rodrigo Ruiz</w:t>
-      </w:r>
-    </w:p>
-    <w:p>
-      <w:pPr>
-        <w:jc w:val="center"/>
+      </w:pPr>
+      <w:r>
         <w:rPr>
           <w:sz w:val="56"/>
           <w:szCs w:val="56"/>
           <w:lang w:val="es-CO"/>
         </w:rPr>
-      </w:pPr>
-      <w:r>
-        <w:rPr>
-          <w:sz w:val="56"/>
-          <w:szCs w:val="56"/>
-          <w:lang w:val="es-CO"/>
-        </w:rPr>
         <w:t>Jaime Andrés Sánchez Rodríguez</w:t>
       </w:r>
     </w:p>
@@ -274,46 +264,106 @@
     <w:p>
       <w:pPr>
         <w:rPr>
-          <w:lang w:val="es-CO"/>
-        </w:rPr>
-      </w:pPr>
-    </w:p>
-    <w:p>
-      <w:pPr>
-        <w:rPr>
-          <w:lang w:val="es-CO"/>
-        </w:rPr>
-      </w:pPr>
-    </w:p>
-    <w:p>
-      <w:pPr>
-        <w:rPr>
-          <w:lang w:val="es-CO"/>
-        </w:rPr>
-      </w:pPr>
-    </w:p>
-    <w:p>
-      <w:pPr>
-        <w:rPr>
-          <w:lang w:val="es-CO"/>
-        </w:rPr>
-      </w:pPr>
-    </w:p>
-    <w:p>
-      <w:pPr>
-        <w:rPr>
-          <w:lang w:val="es-CO"/>
-        </w:rPr>
-      </w:pPr>
-    </w:p>
-    <w:p>
-      <w:pPr>
-        <w:rPr>
-          <w:lang w:val="es-CO"/>
-        </w:rPr>
-      </w:pPr>
-      <w:bookmarkStart w:id="0" w:name="_GoBack"/>
-      <w:bookmarkEnd w:id="0"/>
+          <w:sz w:val="28"/>
+          <w:szCs w:val="28"/>
+          <w:lang w:val="es-CO"/>
+        </w:rPr>
+      </w:pPr>
+    </w:p>
+    <w:p>
+      <w:pPr>
+        <w:jc w:val="both"/>
+        <w:rPr>
+          <w:sz w:val="28"/>
+          <w:szCs w:val="28"/>
+          <w:lang w:val="es-CO"/>
+        </w:rPr>
+      </w:pPr>
+      <w:r>
+        <w:rPr>
+          <w:sz w:val="28"/>
+          <w:szCs w:val="28"/>
+          <w:lang w:val="es-CO"/>
+        </w:rPr>
+        <w:t>Se realiza la instalación de git en cada ordenador,  para poder tener el control de versiones del proyecto.</w:t>
+      </w:r>
+    </w:p>
+    <w:p>
+      <w:pPr>
+        <w:jc w:val="both"/>
+        <w:rPr>
+          <w:sz w:val="28"/>
+          <w:szCs w:val="28"/>
+          <w:lang w:val="es-CO"/>
+        </w:rPr>
+      </w:pPr>
+      <w:r>
+        <w:rPr>
+          <w:sz w:val="28"/>
+          <w:szCs w:val="28"/>
+          <w:lang w:val="es-CO"/>
+        </w:rPr>
+        <w:t xml:space="preserve">A continuación se crea el repositorio en GitHub con el nombre </w:t>
+      </w:r>
+      <w:r>
+        <w:rPr>
+          <w:sz w:val="28"/>
+          <w:szCs w:val="28"/>
+          <w:lang w:val="es-CO"/>
+        </w:rPr>
+        <w:t>/RepoProyectoWebG6</w:t>
+      </w:r>
+      <w:r>
+        <w:rPr>
+          <w:sz w:val="28"/>
+          <w:szCs w:val="28"/>
+          <w:lang w:val="es-CO"/>
+        </w:rPr>
+        <w:t>, y localmente cada integrante crea una rama de trabajo, para realizar cambios y trabajar en sus tareas, cuando cada desarrollador tiene listo los nuevos artefactos de manera local, se hace un pull request</w:t>
+      </w:r>
+    </w:p>
+    <w:p>
+      <w:pPr>
+        <w:jc w:val="both"/>
+        <w:rPr>
+          <w:lang w:val="es-CO"/>
+        </w:rPr>
+      </w:pPr>
+    </w:p>
+    <w:p>
+      <w:pPr>
+        <w:rPr>
+          <w:lang w:val="es-CO"/>
+        </w:rPr>
+      </w:pPr>
+    </w:p>
+    <w:p>
+      <w:pPr>
+        <w:rPr>
+          <w:lang w:val="es-CO"/>
+        </w:rPr>
+      </w:pPr>
+    </w:p>
+    <w:p>
+      <w:pPr>
+        <w:rPr>
+          <w:lang w:val="es-CO"/>
+        </w:rPr>
+      </w:pPr>
+    </w:p>
+    <w:p>
+      <w:pPr>
+        <w:rPr>
+          <w:lang w:val="es-CO"/>
+        </w:rPr>
+      </w:pPr>
+    </w:p>
+    <w:p>
+      <w:pPr>
+        <w:rPr>
+          <w:lang w:val="es-CO"/>
+        </w:rPr>
+      </w:pPr>
     </w:p>
     <w:p>
       <w:pPr>
@@ -390,17 +440,8 @@
           <w:u w:val="single"/>
           <w:lang w:val="es-CO"/>
         </w:rPr>
-        <w:t xml:space="preserve">Enlace </w:t>
-      </w:r>
-      <w:proofErr w:type="spellStart"/>
-      <w:r>
-        <w:rPr>
-          <w:u w:val="single"/>
-          <w:lang w:val="es-CO"/>
-        </w:rPr>
-        <w:t>Trello</w:t>
-      </w:r>
-      <w:proofErr w:type="spellEnd"/>
+        <w:t>Enlace Trello</w:t>
+      </w:r>
       <w:r>
         <w:rPr>
           <w:u w:val="single"/>
@@ -432,7 +473,7 @@
 </file>
 
 <file path=word/styles.xml><?xml version="1.0" encoding="utf-8"?>
-<w:styles xmlns:mc="http://schemas.openxmlformats.org/markup-compatibility/2006" xmlns:r="http://schemas.openxmlformats.org/officeDocument/2006/relationships" xmlns:w="http://schemas.openxmlformats.org/wordprocessingml/2006/main" xmlns:w14="http://schemas.microsoft.com/office/word/2010/wordml" xmlns:w15="http://schemas.microsoft.com/office/word/2012/wordml" mc:Ignorable="w14 w15">
+<w:styles xmlns:mc="http://schemas.openxmlformats.org/markup-compatibility/2006" xmlns:r="http://schemas.openxmlformats.org/officeDocument/2006/relationships" xmlns:w="http://schemas.openxmlformats.org/wordprocessingml/2006/main" xmlns:w14="http://schemas.microsoft.com/office/word/2010/wordml" xmlns:w15="http://schemas.microsoft.com/office/word/2012/wordml" xmlns:w16cex="http://schemas.microsoft.com/office/word/2018/wordml/cex" xmlns:w16cid="http://schemas.microsoft.com/office/word/2016/wordml/cid" xmlns:w16="http://schemas.microsoft.com/office/word/2018/wordml" xmlns:w16sdtdh="http://schemas.microsoft.com/office/word/2020/wordml/sdtdatahash" xmlns:w16se="http://schemas.microsoft.com/office/word/2015/wordml/symex" mc:Ignorable="w14 w15 w16se w16cid w16 w16cex w16sdtdh">
   <w:docDefaults>
     <w:rPrDefault>
       <w:rPr>
@@ -448,7 +489,7 @@
       </w:pPr>
     </w:pPrDefault>
   </w:docDefaults>
-  <w:latentStyles w:defLockedState="0" w:defUIPriority="99" w:defSemiHidden="0" w:defUnhideWhenUsed="0" w:defQFormat="0" w:count="371">
+  <w:latentStyles w:defLockedState="0" w:defUIPriority="99" w:defSemiHidden="0" w:defUnhideWhenUsed="0" w:defQFormat="0" w:count="376">
     <w:lsdException w:name="Normal" w:uiPriority="0" w:qFormat="1"/>
     <w:lsdException w:name="heading 1" w:uiPriority="9" w:qFormat="1"/>
     <w:lsdException w:name="heading 2" w:semiHidden="1" w:uiPriority="9" w:unhideWhenUsed="1" w:qFormat="1"/>
@@ -554,7 +595,6 @@
     <w:lsdException w:name="HTML Sample" w:semiHidden="1" w:unhideWhenUsed="1"/>
     <w:lsdException w:name="HTML Typewriter" w:semiHidden="1" w:unhideWhenUsed="1"/>
     <w:lsdException w:name="HTML Variable" w:semiHidden="1" w:unhideWhenUsed="1"/>
-    <w:lsdException w:name="Normal Table" w:semiHidden="1" w:unhideWhenUsed="1"/>
     <w:lsdException w:name="annotation subject" w:semiHidden="1" w:unhideWhenUsed="1"/>
     <w:lsdException w:name="No List" w:semiHidden="1" w:unhideWhenUsed="1"/>
     <w:lsdException w:name="Outline List 1" w:semiHidden="1" w:unhideWhenUsed="1"/>
@@ -597,11 +637,8 @@
     <w:lsdException w:name="Table Contemporary" w:semiHidden="1" w:unhideWhenUsed="1"/>
     <w:lsdException w:name="Table Elegant" w:semiHidden="1" w:unhideWhenUsed="1"/>
     <w:lsdException w:name="Table Professional" w:semiHidden="1" w:unhideWhenUsed="1"/>
-    <w:lsdException w:name="Table Subtle 1" w:semiHidden="1" w:unhideWhenUsed="1"/>
     <w:lsdException w:name="Table Subtle 2" w:semiHidden="1" w:unhideWhenUsed="1"/>
     <w:lsdException w:name="Table Web 1" w:semiHidden="1" w:unhideWhenUsed="1"/>
-    <w:lsdException w:name="Table Web 2" w:semiHidden="1" w:unhideWhenUsed="1"/>
-    <w:lsdException w:name="Table Web 3" w:semiHidden="1" w:unhideWhenUsed="1"/>
     <w:lsdException w:name="Balloon Text" w:semiHidden="1" w:unhideWhenUsed="1"/>
     <w:lsdException w:name="Table Grid" w:uiPriority="39"/>
     <w:lsdException w:name="Table Theme" w:semiHidden="1" w:unhideWhenUsed="1"/>
@@ -820,6 +857,11 @@
     <w:lsdException w:name="List Table 5 Dark Accent 6" w:uiPriority="50"/>
     <w:lsdException w:name="List Table 6 Colorful Accent 6" w:uiPriority="51"/>
     <w:lsdException w:name="List Table 7 Colorful Accent 6" w:uiPriority="52"/>
+    <w:lsdException w:name="Mention" w:semiHidden="1" w:unhideWhenUsed="1"/>
+    <w:lsdException w:name="Smart Hyperlink" w:semiHidden="1" w:unhideWhenUsed="1"/>
+    <w:lsdException w:name="Hashtag" w:semiHidden="1" w:unhideWhenUsed="1"/>
+    <w:lsdException w:name="Unresolved Mention" w:semiHidden="1" w:unhideWhenUsed="1"/>
+    <w:lsdException w:name="Smart Link" w:semiHidden="1" w:unhideWhenUsed="1"/>
   </w:latentStyles>
   <w:style w:type="paragraph" w:default="1" w:styleId="Normal">
     <w:name w:val="Normal"/>

</xml_diff>

<commit_message>
Agregando detalles al proceso realizado y archivo de prueba en el directorio documentos
</commit_message>
<xml_diff>
--- a/Sprint1_Equipo6_ProyectoWebG6.docx
+++ b/Sprint1_Equipo6_ProyectoWebG6.docx
@@ -1,6 +1,6 @@
 
 <file path=word/document.xml><?xml version="1.0" encoding="utf-8"?>
-<w:document xmlns:wpc="http://schemas.microsoft.com/office/word/2010/wordprocessingCanvas" xmlns:cx="http://schemas.microsoft.com/office/drawing/2014/chartex" xmlns:cx1="http://schemas.microsoft.com/office/drawing/2015/9/8/chartex" xmlns:cx2="http://schemas.microsoft.com/office/drawing/2015/10/21/chartex" xmlns:cx3="http://schemas.microsoft.com/office/drawing/2016/5/9/chartex" xmlns:cx4="http://schemas.microsoft.com/office/drawing/2016/5/10/chartex" xmlns:cx5="http://schemas.microsoft.com/office/drawing/2016/5/11/chartex" xmlns:cx6="http://schemas.microsoft.com/office/drawing/2016/5/12/chartex" xmlns:cx7="http://schemas.microsoft.com/office/drawing/2016/5/13/chartex" xmlns:cx8="http://schemas.microsoft.com/office/drawing/2016/5/14/chartex" xmlns:mc="http://schemas.openxmlformats.org/markup-compatibility/2006" xmlns:aink="http://schemas.microsoft.com/office/drawing/2016/ink" xmlns:am3d="http://schemas.microsoft.com/office/drawing/2017/model3d" xmlns:o="urn:schemas-microsoft-com:office:office" xmlns:r="http://schemas.openxmlformats.org/officeDocument/2006/relationships" xmlns:m="http://schemas.openxmlformats.org/officeDocument/2006/math" xmlns:v="urn:schemas-microsoft-com:vml" xmlns:wp14="http://schemas.microsoft.com/office/word/2010/wordprocessingDrawing" xmlns:wp="http://schemas.openxmlformats.org/drawingml/2006/wordprocessingDrawing" xmlns:w10="urn:schemas-microsoft-com:office:word" xmlns:w="http://schemas.openxmlformats.org/wordprocessingml/2006/main" xmlns:w14="http://schemas.microsoft.com/office/word/2010/wordml" xmlns:w15="http://schemas.microsoft.com/office/word/2012/wordml" xmlns:w16cex="http://schemas.microsoft.com/office/word/2018/wordml/cex" xmlns:w16cid="http://schemas.microsoft.com/office/word/2016/wordml/cid" xmlns:w16="http://schemas.microsoft.com/office/word/2018/wordml" xmlns:w16sdtdh="http://schemas.microsoft.com/office/word/2020/wordml/sdtdatahash" xmlns:w16se="http://schemas.microsoft.com/office/word/2015/wordml/symex" xmlns:wpg="http://schemas.microsoft.com/office/word/2010/wordprocessingGroup" xmlns:wpi="http://schemas.microsoft.com/office/word/2010/wordprocessingInk" xmlns:wne="http://schemas.microsoft.com/office/word/2006/wordml" xmlns:wps="http://schemas.microsoft.com/office/word/2010/wordprocessingShape" mc:Ignorable="w14 w15 w16se w16cid w16 w16cex w16sdtdh wp14">
+<w:document xmlns:wpc="http://schemas.microsoft.com/office/word/2010/wordprocessingCanvas" xmlns:cx="http://schemas.microsoft.com/office/drawing/2014/chartex" xmlns:cx1="http://schemas.microsoft.com/office/drawing/2015/9/8/chartex" xmlns:cx2="http://schemas.microsoft.com/office/drawing/2015/10/21/chartex" xmlns:cx3="http://schemas.microsoft.com/office/drawing/2016/5/9/chartex" xmlns:cx4="http://schemas.microsoft.com/office/drawing/2016/5/10/chartex" xmlns:cx5="http://schemas.microsoft.com/office/drawing/2016/5/11/chartex" xmlns:cx6="http://schemas.microsoft.com/office/drawing/2016/5/12/chartex" xmlns:cx7="http://schemas.microsoft.com/office/drawing/2016/5/13/chartex" xmlns:cx8="http://schemas.microsoft.com/office/drawing/2016/5/14/chartex" xmlns:mc="http://schemas.openxmlformats.org/markup-compatibility/2006" xmlns:aink="http://schemas.microsoft.com/office/drawing/2016/ink" xmlns:am3d="http://schemas.microsoft.com/office/drawing/2017/model3d" xmlns:o="urn:schemas-microsoft-com:office:office" xmlns:r="http://schemas.openxmlformats.org/officeDocument/2006/relationships" xmlns:m="http://schemas.openxmlformats.org/officeDocument/2006/math" xmlns:v="urn:schemas-microsoft-com:vml" xmlns:wp14="http://schemas.microsoft.com/office/word/2010/wordprocessingDrawing" xmlns:wp="http://schemas.openxmlformats.org/drawingml/2006/wordprocessingDrawing" xmlns:w10="urn:schemas-microsoft-com:office:word" xmlns:w="http://schemas.openxmlformats.org/wordprocessingml/2006/main" xmlns:w14="http://schemas.microsoft.com/office/word/2010/wordml" xmlns:w15="http://schemas.microsoft.com/office/word/2012/wordml" xmlns:w16cid="http://schemas.microsoft.com/office/word/2016/wordml/cid" xmlns:w16se="http://schemas.microsoft.com/office/word/2015/wordml/symex" xmlns:wpg="http://schemas.microsoft.com/office/word/2010/wordprocessingGroup" xmlns:wpi="http://schemas.microsoft.com/office/word/2010/wordprocessingInk" xmlns:wne="http://schemas.microsoft.com/office/word/2006/wordml" xmlns:wps="http://schemas.microsoft.com/office/word/2010/wordprocessingShape" mc:Ignorable="w14 w15 w16se w16cid wp14">
   <w:body>
     <w:p>
       <w:pPr>
@@ -247,13 +247,18 @@
     <w:p>
       <w:pPr>
         <w:rPr>
-          <w:sz w:val="28"/>
-          <w:szCs w:val="28"/>
-          <w:lang w:val="es-CO"/>
-        </w:rPr>
-      </w:pPr>
-      <w:r>
-        <w:rPr>
+          <w:b/>
+          <w:bCs/>
+          <w:sz w:val="28"/>
+          <w:szCs w:val="28"/>
+          <w:lang w:val="es-CO"/>
+        </w:rPr>
+      </w:pPr>
+      <w:bookmarkStart w:id="0" w:name="_GoBack"/>
+      <w:r>
+        <w:rPr>
+          <w:b/>
+          <w:bCs/>
           <w:sz w:val="28"/>
           <w:szCs w:val="28"/>
           <w:lang w:val="es-CO"/>
@@ -261,6 +266,7 @@
         <w:t>Descripción Proceso para cumplir los requisitos:</w:t>
       </w:r>
     </w:p>
+    <w:bookmarkEnd w:id="0"/>
     <w:p>
       <w:pPr>
         <w:rPr>
@@ -285,25 +291,65 @@
           <w:szCs w:val="28"/>
           <w:lang w:val="es-CO"/>
         </w:rPr>
-        <w:t>Se realiza la instalación de git en cada ordenador,  para poder tener el control de versiones del proyecto.</w:t>
+        <w:t xml:space="preserve">Se realiza la instalación de </w:t>
+      </w:r>
+      <w:proofErr w:type="spellStart"/>
+      <w:r>
+        <w:rPr>
+          <w:sz w:val="28"/>
+          <w:szCs w:val="28"/>
+          <w:lang w:val="es-CO"/>
+        </w:rPr>
+        <w:t>git</w:t>
+      </w:r>
+      <w:proofErr w:type="spellEnd"/>
+      <w:r>
+        <w:rPr>
+          <w:sz w:val="28"/>
+          <w:szCs w:val="28"/>
+          <w:lang w:val="es-CO"/>
+        </w:rPr>
+        <w:t xml:space="preserve"> en cada </w:t>
+      </w:r>
+      <w:r>
+        <w:rPr>
+          <w:sz w:val="28"/>
+          <w:szCs w:val="28"/>
+          <w:lang w:val="es-CO"/>
+        </w:rPr>
+        <w:t>ordenador, para</w:t>
+      </w:r>
+      <w:r>
+        <w:rPr>
+          <w:sz w:val="28"/>
+          <w:szCs w:val="28"/>
+          <w:lang w:val="es-CO"/>
+        </w:rPr>
+        <w:t xml:space="preserve"> poder tener el control de versiones del proyecto.</w:t>
       </w:r>
     </w:p>
     <w:p>
       <w:pPr>
         <w:jc w:val="both"/>
         <w:rPr>
-          <w:sz w:val="28"/>
-          <w:szCs w:val="28"/>
-          <w:lang w:val="es-CO"/>
-        </w:rPr>
-      </w:pPr>
-      <w:r>
-        <w:rPr>
-          <w:sz w:val="28"/>
-          <w:szCs w:val="28"/>
-          <w:lang w:val="es-CO"/>
-        </w:rPr>
-        <w:t xml:space="preserve">A continuación se crea el repositorio en GitHub con el nombre </w:t>
+          <w:lang w:val="es-CO"/>
+        </w:rPr>
+      </w:pPr>
+      <w:r>
+        <w:rPr>
+          <w:sz w:val="28"/>
+          <w:szCs w:val="28"/>
+          <w:lang w:val="es-CO"/>
+        </w:rPr>
+        <w:t>Luego</w:t>
+      </w:r>
+      <w:r>
+        <w:rPr>
+          <w:sz w:val="28"/>
+          <w:szCs w:val="28"/>
+          <w:lang w:val="es-CO"/>
+        </w:rPr>
+        <w:t xml:space="preserve"> se crea el repositorio en GitHub con el nombre </w:t>
       </w:r>
       <w:r>
         <w:rPr>
@@ -319,51 +365,80 @@
           <w:szCs w:val="28"/>
           <w:lang w:val="es-CO"/>
         </w:rPr>
-        <w:t>, y localmente cada integrante crea una rama de trabajo, para realizar cambios y trabajar en sus tareas, cuando cada desarrollador tiene listo los nuevos artefactos de manera local, se hace un pull request</w:t>
-      </w:r>
-    </w:p>
-    <w:p>
-      <w:pPr>
-        <w:jc w:val="both"/>
-        <w:rPr>
-          <w:lang w:val="es-CO"/>
-        </w:rPr>
-      </w:pPr>
-    </w:p>
-    <w:p>
-      <w:pPr>
-        <w:rPr>
-          <w:lang w:val="es-CO"/>
-        </w:rPr>
-      </w:pPr>
-    </w:p>
-    <w:p>
-      <w:pPr>
-        <w:rPr>
-          <w:lang w:val="es-CO"/>
-        </w:rPr>
-      </w:pPr>
-    </w:p>
-    <w:p>
-      <w:pPr>
-        <w:rPr>
-          <w:lang w:val="es-CO"/>
-        </w:rPr>
-      </w:pPr>
-    </w:p>
-    <w:p>
-      <w:pPr>
-        <w:rPr>
-          <w:lang w:val="es-CO"/>
-        </w:rPr>
-      </w:pPr>
-    </w:p>
-    <w:p>
-      <w:pPr>
-        <w:rPr>
-          <w:lang w:val="es-CO"/>
-        </w:rPr>
-      </w:pPr>
+        <w:t xml:space="preserve">, y localmente cada integrante crea una rama de trabajo, para realizar cambios y trabajar en sus tareas, cuando cada desarrollador tiene listo los nuevos artefactos de manera local, se hace un </w:t>
+      </w:r>
+      <w:proofErr w:type="spellStart"/>
+      <w:r>
+        <w:rPr>
+          <w:sz w:val="28"/>
+          <w:szCs w:val="28"/>
+          <w:lang w:val="es-CO"/>
+        </w:rPr>
+        <w:t>pull</w:t>
+      </w:r>
+      <w:proofErr w:type="spellEnd"/>
+      <w:r>
+        <w:rPr>
+          <w:sz w:val="28"/>
+          <w:szCs w:val="28"/>
+          <w:lang w:val="es-CO"/>
+        </w:rPr>
+        <w:t xml:space="preserve"> </w:t>
+      </w:r>
+      <w:proofErr w:type="spellStart"/>
+      <w:r>
+        <w:rPr>
+          <w:sz w:val="28"/>
+          <w:szCs w:val="28"/>
+          <w:lang w:val="es-CO"/>
+        </w:rPr>
+        <w:t>request</w:t>
+      </w:r>
+      <w:proofErr w:type="spellEnd"/>
+      <w:r>
+        <w:rPr>
+          <w:sz w:val="28"/>
+          <w:szCs w:val="28"/>
+          <w:lang w:val="es-CO"/>
+        </w:rPr>
+        <w:t xml:space="preserve">, un </w:t>
+      </w:r>
+      <w:proofErr w:type="spellStart"/>
+      <w:r>
+        <w:rPr>
+          <w:sz w:val="28"/>
+          <w:szCs w:val="28"/>
+          <w:lang w:val="es-CO"/>
+        </w:rPr>
+        <w:t>push</w:t>
+      </w:r>
+      <w:proofErr w:type="spellEnd"/>
+      <w:r>
+        <w:rPr>
+          <w:sz w:val="28"/>
+          <w:szCs w:val="28"/>
+          <w:lang w:val="es-CO"/>
+        </w:rPr>
+        <w:t xml:space="preserve"> y finalmente un </w:t>
+      </w:r>
+      <w:proofErr w:type="spellStart"/>
+      <w:r>
+        <w:rPr>
+          <w:sz w:val="28"/>
+          <w:szCs w:val="28"/>
+          <w:lang w:val="es-CO"/>
+        </w:rPr>
+        <w:t>commit</w:t>
+      </w:r>
+      <w:proofErr w:type="spellEnd"/>
+      <w:r>
+        <w:rPr>
+          <w:sz w:val="28"/>
+          <w:szCs w:val="28"/>
+          <w:lang w:val="es-CO"/>
+        </w:rPr>
+        <w:t xml:space="preserve"> con el comentario apropiado para que así todos nuestros aportes queden disponibles para ser actualizados por nuestros compañeros.</w:t>
+      </w:r>
     </w:p>
     <w:p>
       <w:pPr>
@@ -473,7 +548,7 @@
 </file>
 
 <file path=word/styles.xml><?xml version="1.0" encoding="utf-8"?>
-<w:styles xmlns:mc="http://schemas.openxmlformats.org/markup-compatibility/2006" xmlns:r="http://schemas.openxmlformats.org/officeDocument/2006/relationships" xmlns:w="http://schemas.openxmlformats.org/wordprocessingml/2006/main" xmlns:w14="http://schemas.microsoft.com/office/word/2010/wordml" xmlns:w15="http://schemas.microsoft.com/office/word/2012/wordml" xmlns:w16cex="http://schemas.microsoft.com/office/word/2018/wordml/cex" xmlns:w16cid="http://schemas.microsoft.com/office/word/2016/wordml/cid" xmlns:w16="http://schemas.microsoft.com/office/word/2018/wordml" xmlns:w16sdtdh="http://schemas.microsoft.com/office/word/2020/wordml/sdtdatahash" xmlns:w16se="http://schemas.microsoft.com/office/word/2015/wordml/symex" mc:Ignorable="w14 w15 w16se w16cid w16 w16cex w16sdtdh">
+<w:styles xmlns:mc="http://schemas.openxmlformats.org/markup-compatibility/2006" xmlns:r="http://schemas.openxmlformats.org/officeDocument/2006/relationships" xmlns:w="http://schemas.openxmlformats.org/wordprocessingml/2006/main" xmlns:w14="http://schemas.microsoft.com/office/word/2010/wordml" xmlns:w15="http://schemas.microsoft.com/office/word/2012/wordml" xmlns:w16cid="http://schemas.microsoft.com/office/word/2016/wordml/cid" xmlns:w16se="http://schemas.microsoft.com/office/word/2015/wordml/symex" mc:Ignorable="w14 w15 w16se w16cid">
   <w:docDefaults>
     <w:rPrDefault>
       <w:rPr>
@@ -595,6 +670,7 @@
     <w:lsdException w:name="HTML Sample" w:semiHidden="1" w:unhideWhenUsed="1"/>
     <w:lsdException w:name="HTML Typewriter" w:semiHidden="1" w:unhideWhenUsed="1"/>
     <w:lsdException w:name="HTML Variable" w:semiHidden="1" w:unhideWhenUsed="1"/>
+    <w:lsdException w:name="Normal Table" w:semiHidden="1" w:unhideWhenUsed="1"/>
     <w:lsdException w:name="annotation subject" w:semiHidden="1" w:unhideWhenUsed="1"/>
     <w:lsdException w:name="No List" w:semiHidden="1" w:unhideWhenUsed="1"/>
     <w:lsdException w:name="Outline List 1" w:semiHidden="1" w:unhideWhenUsed="1"/>
@@ -637,8 +713,11 @@
     <w:lsdException w:name="Table Contemporary" w:semiHidden="1" w:unhideWhenUsed="1"/>
     <w:lsdException w:name="Table Elegant" w:semiHidden="1" w:unhideWhenUsed="1"/>
     <w:lsdException w:name="Table Professional" w:semiHidden="1" w:unhideWhenUsed="1"/>
+    <w:lsdException w:name="Table Subtle 1" w:semiHidden="1" w:unhideWhenUsed="1"/>
     <w:lsdException w:name="Table Subtle 2" w:semiHidden="1" w:unhideWhenUsed="1"/>
     <w:lsdException w:name="Table Web 1" w:semiHidden="1" w:unhideWhenUsed="1"/>
+    <w:lsdException w:name="Table Web 2" w:semiHidden="1" w:unhideWhenUsed="1"/>
+    <w:lsdException w:name="Table Web 3" w:semiHidden="1" w:unhideWhenUsed="1"/>
     <w:lsdException w:name="Balloon Text" w:semiHidden="1" w:unhideWhenUsed="1"/>
     <w:lsdException w:name="Table Grid" w:uiPriority="39"/>
     <w:lsdException w:name="Table Theme" w:semiHidden="1" w:unhideWhenUsed="1"/>

</xml_diff>